<commit_message>
Navbar,Landing,Registration and Login page done
</commit_message>
<xml_diff>
--- a/1.docx
+++ b/1.docx
@@ -8,8 +8,8 @@
           <w:noProof/>
         </w:rPr>
         <w:drawing>
-          <wp:inline distT="0" distB="0" distL="0" distR="0" wp14:anchorId="2AAADE0A" wp14:editId="31252FC7">
-            <wp:extent cx="6747075" cy="3793067"/>
+          <wp:inline distT="0" distB="0" distL="0" distR="0" wp14:anchorId="72B1D41F" wp14:editId="752368CD">
+            <wp:extent cx="5943600" cy="3341370"/>
             <wp:effectExtent l="0" t="0" r="0" b="0"/>
             <wp:docPr id="1" name="Picture 1"/>
             <wp:cNvGraphicFramePr>
@@ -31,7 +31,7 @@
                   <pic:spPr>
                     <a:xfrm>
                       <a:off x="0" y="0"/>
-                      <a:ext cx="6753773" cy="3796832"/>
+                      <a:ext cx="5943600" cy="3341370"/>
                     </a:xfrm>
                     <a:prstGeom prst="rect">
                       <a:avLst/>

</xml_diff>